<commit_message>
Cambios en el modulo de asignacion
</commit_message>
<xml_diff>
--- a/Front-SIPROE/public/assets/ConstanciaSorteo.docx
+++ b/Front-SIPROE/public/assets/ConstanciaSorteo.docx
@@ -43,84 +43,60 @@
         <w:rPr>
           <w:rFonts w:ascii="Arial" w:hAnsi="Arial" w:cs="Arial"/>
         </w:rPr>
-        <w:t xml:space="preserve">De la </w:t>
+        <w:t xml:space="preserve">Elaborada mediante el </w:t>
       </w:r>
       <w:r>
         <w:rPr>
           <w:rFonts w:ascii="Arial" w:hAnsi="Arial" w:cs="Arial"/>
+        </w:rPr>
+        <w:t>Sistema para la asignación del identificador numérico aleatorio para los proyectos que serán opinados en la Consulta de Presupuesto Participativo 2025</w:t>
+      </w:r>
+      <w:r>
+        <w:rPr>
+          <w:rFonts w:ascii="Arial" w:hAnsi="Arial" w:cs="Arial"/>
+        </w:rPr>
+        <w:t xml:space="preserve">, </w:t>
+      </w:r>
+      <w:r>
+        <w:rPr>
+          <w:rFonts w:ascii="Arial" w:eastAsiaTheme="minorHAnsi" w:hAnsi="Arial" w:cs="Arial"/>
+          <w:color w:val="000000"/>
+          <w:lang w:val="es-MX"/>
+        </w:rPr>
+        <w:t xml:space="preserve">correspondiente a los proyectos registrados y determinados viables en la unidad territorial </w:t>
+      </w:r>
+      <w:r>
+        <w:rPr>
+          <w:rFonts w:ascii="Arial" w:eastAsiaTheme="minorHAnsi" w:hAnsi="Arial" w:cs="Arial"/>
           <w:b/>
           <w:bCs/>
-        </w:rPr>
-        <w:t xml:space="preserve">asignación directa </w:t>
-      </w:r>
-      <w:r>
-        <w:rPr>
-          <w:rFonts w:ascii="Arial" w:hAnsi="Arial" w:cs="Arial"/>
+          <w:color w:val="000000"/>
+          <w:lang w:val="es-MX"/>
+        </w:rPr>
+        <w:t>[</w:t>
+      </w:r>
+      <w:r>
+        <w:rPr>
+          <w:rFonts w:ascii="Arial" w:eastAsiaTheme="minorHAnsi" w:hAnsi="Arial" w:cs="Arial"/>
           <w:b/>
           <w:bCs/>
-        </w:rPr>
-        <w:t xml:space="preserve">del identificador </w:t>
-      </w:r>
-      <w:r>
-        <w:rPr>
-          <w:rFonts w:ascii="Arial" w:hAnsi="Arial" w:cs="Arial"/>
+          <w:color w:val="000000"/>
+          <w:lang w:val="es-MX"/>
+        </w:rPr>
+        <w:t>[</w:t>
+      </w:r>
+      <w:proofErr w:type="spellStart"/>
+      <w:r>
+        <w:rPr>
+          <w:rFonts w:ascii="Arial" w:eastAsiaTheme="minorHAnsi" w:hAnsi="Arial" w:cs="Arial"/>
           <w:b/>
           <w:bCs/>
-        </w:rPr>
-        <w:t>numérico</w:t>
-      </w:r>
-      <w:r>
-        <w:rPr>
-          <w:rFonts w:ascii="Arial" w:hAnsi="Arial" w:cs="Arial"/>
-        </w:rPr>
-        <w:t>,</w:t>
-      </w:r>
-      <w:bookmarkStart w:id="0" w:name="_Hlk199526400"/>
-      <w:r>
-        <w:rPr>
-          <w:rFonts w:ascii="Arial" w:hAnsi="Arial" w:cs="Arial"/>
-        </w:rPr>
-        <w:t xml:space="preserve"> </w:t>
-      </w:r>
-      <w:r>
-        <w:rPr>
-          <w:rFonts w:ascii="Arial" w:hAnsi="Arial" w:cs="Arial"/>
-        </w:rPr>
-        <w:t>para</w:t>
-      </w:r>
-      <w:r>
-        <w:rPr>
-          <w:rFonts w:ascii="Arial" w:hAnsi="Arial" w:cs="Arial"/>
-        </w:rPr>
-        <w:t xml:space="preserve"> los proyectos que </w:t>
-      </w:r>
-      <w:r>
-        <w:rPr>
-          <w:rFonts w:ascii="Arial" w:hAnsi="Arial" w:cs="Arial"/>
-        </w:rPr>
-        <w:t xml:space="preserve">participarán </w:t>
-      </w:r>
-      <w:r>
-        <w:rPr>
-          <w:rFonts w:ascii="Arial" w:hAnsi="Arial" w:cs="Arial"/>
-        </w:rPr>
-        <w:t>en la Consulta de Presupuesto Participativo 2025</w:t>
-      </w:r>
-      <w:r>
-        <w:rPr>
-          <w:rFonts w:ascii="Arial" w:hAnsi="Arial" w:cs="Arial"/>
-        </w:rPr>
-        <w:t xml:space="preserve">, </w:t>
-      </w:r>
-      <w:bookmarkEnd w:id="0"/>
-      <w:r>
-        <w:rPr>
-          <w:rFonts w:ascii="Arial" w:eastAsiaTheme="minorHAnsi" w:hAnsi="Arial" w:cs="Arial"/>
-          <w:color w:val="000000"/>
-          <w:lang w:val="es-MX"/>
-        </w:rPr>
-        <w:t xml:space="preserve">correspondiente a los proyectos registrados y determinados viables en la unidad territorial </w:t>
-      </w:r>
+          <w:color w:val="000000"/>
+          <w:lang w:val="es-MX"/>
+        </w:rPr>
+        <w:t>nombre_ut</w:t>
+      </w:r>
+      <w:proofErr w:type="spellEnd"/>
       <w:r>
         <w:rPr>
           <w:rFonts w:ascii="Arial" w:eastAsiaTheme="minorHAnsi" w:hAnsi="Arial" w:cs="Arial"/>
@@ -129,7 +105,7 @@
           <w:color w:val="000000"/>
           <w:lang w:val="es-MX"/>
         </w:rPr>
-        <w:t>[</w:t>
+        <w:t>]</w:t>
       </w:r>
       <w:r>
         <w:rPr>
@@ -139,19 +115,42 @@
           <w:color w:val="000000"/>
           <w:lang w:val="es-MX"/>
         </w:rPr>
-        <w:t>[</w:t>
-      </w:r>
-      <w:proofErr w:type="spellStart"/>
+        <w:t>]</w:t>
+      </w:r>
+      <w:r>
+        <w:rPr>
+          <w:rFonts w:ascii="Arial" w:eastAsiaTheme="minorHAnsi" w:hAnsi="Arial" w:cs="Arial"/>
+          <w:color w:val="000000"/>
+          <w:lang w:val="es-MX"/>
+        </w:rPr>
+        <w:t xml:space="preserve">, </w:t>
+      </w:r>
+      <w:r>
+        <w:rPr>
+          <w:rFonts w:ascii="Arial" w:eastAsiaTheme="minorHAnsi" w:hAnsi="Arial" w:cs="Arial"/>
+          <w:color w:val="000000"/>
+          <w:lang w:val="es-MX"/>
+        </w:rPr>
+        <w:t>clave</w:t>
+      </w:r>
+      <w:r>
+        <w:rPr>
+          <w:rFonts w:ascii="Arial" w:eastAsiaTheme="minorHAnsi" w:hAnsi="Arial" w:cs="Arial"/>
+          <w:color w:val="000000"/>
+          <w:lang w:val="es-MX"/>
+        </w:rPr>
+        <w:t xml:space="preserve"> </w:t>
+      </w:r>
       <w:r>
         <w:rPr>
           <w:rFonts w:ascii="Arial" w:eastAsiaTheme="minorHAnsi" w:hAnsi="Arial" w:cs="Arial"/>
           <w:b/>
           <w:bCs/>
           <w:color w:val="000000"/>
-        </w:rPr>
-        <w:t>nombre_ut</w:t>
-      </w:r>
-      <w:proofErr w:type="spellEnd"/>
+          <w:lang w:val="es-MX"/>
+        </w:rPr>
+        <w:t>[</w:t>
+      </w:r>
       <w:r>
         <w:rPr>
           <w:rFonts w:ascii="Arial" w:eastAsiaTheme="minorHAnsi" w:hAnsi="Arial" w:cs="Arial"/>
@@ -160,7 +159,7 @@
           <w:color w:val="000000"/>
           <w:lang w:val="es-MX"/>
         </w:rPr>
-        <w:t>]</w:t>
+        <w:t>[clave]</w:t>
       </w:r>
       <w:r>
         <w:rPr>
@@ -186,15 +185,7 @@
           <w:color w:val="000000"/>
           <w:lang w:val="es-MX"/>
         </w:rPr>
-        <w:t>clave</w:t>
-      </w:r>
-      <w:r>
-        <w:rPr>
-          <w:rFonts w:ascii="Arial" w:eastAsiaTheme="minorHAnsi" w:hAnsi="Arial" w:cs="Arial"/>
-          <w:color w:val="000000"/>
-          <w:lang w:val="es-MX"/>
-        </w:rPr>
-        <w:t xml:space="preserve"> </w:t>
+        <w:t xml:space="preserve">en la demarcación territorial </w:t>
       </w:r>
       <w:r>
         <w:rPr>
@@ -214,8 +205,9 @@
           <w:color w:val="000000"/>
           <w:lang w:val="es-MX"/>
         </w:rPr>
-        <w:t>[clave]</w:t>
-      </w:r>
+        <w:t>[</w:t>
+      </w:r>
+      <w:proofErr w:type="spellStart"/>
       <w:r>
         <w:rPr>
           <w:rFonts w:ascii="Arial" w:eastAsiaTheme="minorHAnsi" w:hAnsi="Arial" w:cs="Arial"/>
@@ -224,24 +216,9 @@
           <w:color w:val="000000"/>
           <w:lang w:val="es-MX"/>
         </w:rPr>
-        <w:t>]</w:t>
-      </w:r>
-      <w:r>
-        <w:rPr>
-          <w:rFonts w:ascii="Arial" w:eastAsiaTheme="minorHAnsi" w:hAnsi="Arial" w:cs="Arial"/>
-          <w:color w:val="000000"/>
-          <w:lang w:val="es-MX"/>
-        </w:rPr>
-        <w:t xml:space="preserve">, </w:t>
-      </w:r>
-      <w:r>
-        <w:rPr>
-          <w:rFonts w:ascii="Arial" w:eastAsiaTheme="minorHAnsi" w:hAnsi="Arial" w:cs="Arial"/>
-          <w:color w:val="000000"/>
-          <w:lang w:val="es-MX"/>
-        </w:rPr>
-        <w:t xml:space="preserve">en la demarcación territorial </w:t>
-      </w:r>
+        <w:t>nombre_demarcacion</w:t>
+      </w:r>
+      <w:proofErr w:type="spellEnd"/>
       <w:r>
         <w:rPr>
           <w:rFonts w:ascii="Arial" w:eastAsiaTheme="minorHAnsi" w:hAnsi="Arial" w:cs="Arial"/>
@@ -250,7 +227,7 @@
           <w:color w:val="000000"/>
           <w:lang w:val="es-MX"/>
         </w:rPr>
-        <w:t>[</w:t>
+        <w:t>]</w:t>
       </w:r>
       <w:r>
         <w:rPr>
@@ -260,60 +237,16 @@
           <w:color w:val="000000"/>
           <w:lang w:val="es-MX"/>
         </w:rPr>
-        <w:t>[</w:t>
-      </w:r>
-      <w:proofErr w:type="spellStart"/>
-      <w:r>
-        <w:rPr>
-          <w:rFonts w:ascii="Arial" w:eastAsiaTheme="minorHAnsi" w:hAnsi="Arial" w:cs="Arial"/>
-          <w:b/>
-          <w:bCs/>
-          <w:color w:val="000000"/>
-        </w:rPr>
-        <w:t>nombre_demarcacion</w:t>
-      </w:r>
-      <w:proofErr w:type="spellEnd"/>
-      <w:r>
-        <w:rPr>
-          <w:rFonts w:ascii="Arial" w:eastAsiaTheme="minorHAnsi" w:hAnsi="Arial" w:cs="Arial"/>
-          <w:b/>
-          <w:bCs/>
-          <w:color w:val="000000"/>
-          <w:lang w:val="es-MX"/>
-        </w:rPr>
         <w:t>]</w:t>
       </w:r>
       <w:r>
         <w:rPr>
           <w:rFonts w:ascii="Arial" w:eastAsiaTheme="minorHAnsi" w:hAnsi="Arial" w:cs="Arial"/>
-          <w:b/>
-          <w:bCs/>
-          <w:color w:val="000000"/>
-          <w:lang w:val="es-MX"/>
-        </w:rPr>
-        <w:t>]</w:t>
-      </w:r>
-      <w:r>
-        <w:rPr>
-          <w:rFonts w:ascii="Arial" w:eastAsiaTheme="minorHAnsi" w:hAnsi="Arial" w:cs="Arial"/>
           <w:color w:val="000000"/>
           <w:lang w:val="es-MX"/>
         </w:rPr>
         <w:t>.</w:t>
       </w:r>
-    </w:p>
-    <w:p>
-      <w:pPr>
-        <w:pStyle w:val="Encabezado"/>
-        <w:jc w:val="both"/>
-        <w:rPr>
-          <w:rFonts w:ascii="Arial" w:hAnsi="Arial" w:cs="Arial"/>
-          <w:b/>
-          <w:sz w:val="21"/>
-          <w:szCs w:val="21"/>
-          <w:lang w:val="es-MX"/>
-        </w:rPr>
-      </w:pPr>
     </w:p>
     <w:p>
       <w:pPr>
@@ -323,6 +256,20 @@
         <w:jc w:val="both"/>
         <w:rPr>
           <w:rFonts w:ascii="Arial" w:eastAsiaTheme="minorHAnsi" w:hAnsi="Arial" w:cs="Arial"/>
+          <w:sz w:val="24"/>
+          <w:szCs w:val="24"/>
+          <w:lang w:val="es-MX"/>
+        </w:rPr>
+      </w:pPr>
+    </w:p>
+    <w:p>
+      <w:pPr>
+        <w:widowControl/>
+        <w:shd w:val="clear" w:color="FFFFFF" w:fill="FFFFFF"/>
+        <w:adjustRightInd w:val="0"/>
+        <w:jc w:val="both"/>
+        <w:rPr>
+          <w:rFonts w:ascii="Arial" w:eastAsiaTheme="minorHAnsi" w:hAnsi="Arial" w:cs="Arial"/>
           <w:color w:val="000000"/>
           <w:lang w:val="es-MX"/>
         </w:rPr>
@@ -343,7 +290,7 @@
           <w:color w:val="000000"/>
           <w:lang w:val="es-MX"/>
         </w:rPr>
-        <w:t>[[</w:t>
+        <w:t>[</w:t>
       </w:r>
       <w:r>
         <w:rPr>
@@ -351,8 +298,9 @@
           <w:b/>
           <w:bCs/>
           <w:color w:val="000000"/>
-        </w:rPr>
-        <w:t>fecha</w:t>
+          <w:lang w:val="es-MX"/>
+        </w:rPr>
+        <w:t>[fecha]</w:t>
       </w:r>
       <w:r>
         <w:rPr>
@@ -362,23 +310,24 @@
           <w:color w:val="000000"/>
           <w:lang w:val="es-MX"/>
         </w:rPr>
-        <w:t>]]</w:t>
-      </w:r>
-      <w:r>
-        <w:rPr>
-          <w:rFonts w:ascii="Arial" w:eastAsiaTheme="minorHAnsi" w:hAnsi="Arial" w:cs="Arial"/>
-          <w:color w:val="000000"/>
-          <w:lang w:val="es-MX"/>
-        </w:rPr>
-        <w:t>, el Instituto Electoral de la Ciudad de México, a través de la Dirección Distrital</w:t>
-      </w:r>
-      <w:r>
-        <w:rPr>
-          <w:rFonts w:ascii="Arial" w:eastAsiaTheme="minorHAnsi" w:hAnsi="Arial" w:cs="Arial"/>
-          <w:color w:val="000000"/>
-          <w:lang w:val="es-MX"/>
-        </w:rPr>
-        <w:t xml:space="preserve"> </w:t>
+        <w:t>]</w:t>
+      </w:r>
+      <w:r>
+        <w:rPr>
+          <w:rFonts w:ascii="Arial" w:eastAsiaTheme="minorHAnsi" w:hAnsi="Arial" w:cs="Arial"/>
+          <w:color w:val="000000"/>
+          <w:lang w:val="es-MX"/>
+        </w:rPr>
+        <w:t xml:space="preserve">, el Instituto Electoral de la Ciudad de México, a través de </w:t>
+      </w:r>
+      <w:bookmarkStart w:id="0" w:name="_Hlk192612790"/>
+      <w:r>
+        <w:rPr>
+          <w:rFonts w:ascii="Arial" w:eastAsiaTheme="minorHAnsi" w:hAnsi="Arial" w:cs="Arial"/>
+          <w:color w:val="000000"/>
+          <w:lang w:val="es-MX"/>
+        </w:rPr>
+        <w:t xml:space="preserve">la </w:t>
       </w:r>
       <w:r>
         <w:rPr>
@@ -388,7 +337,7 @@
           <w:color w:val="000000"/>
           <w:lang w:val="es-MX"/>
         </w:rPr>
-        <w:t>[[distrito]]</w:t>
+        <w:t xml:space="preserve">Dirección Distrital </w:t>
       </w:r>
       <w:r>
         <w:rPr>
@@ -398,167 +347,7 @@
           <w:color w:val="000000"/>
           <w:lang w:val="es-MX"/>
         </w:rPr>
-        <w:t xml:space="preserve">, </w:t>
-      </w:r>
-      <w:r>
-        <w:rPr>
-          <w:rFonts w:ascii="Arial" w:eastAsiaTheme="minorHAnsi" w:hAnsi="Arial" w:cs="Arial"/>
-          <w:color w:val="000000"/>
-          <w:lang w:val="es-MX"/>
-        </w:rPr>
-        <w:t xml:space="preserve">ubicada en </w:t>
-      </w:r>
-      <w:r>
-        <w:rPr>
-          <w:rFonts w:ascii="Arial" w:eastAsiaTheme="minorHAnsi" w:hAnsi="Arial" w:cs="Arial"/>
-          <w:color w:val="000000"/>
-          <w:lang w:val="es-MX"/>
-        </w:rPr>
-        <w:t>[[domicilio]]</w:t>
-      </w:r>
-      <w:r>
-        <w:rPr>
-          <w:rFonts w:ascii="Arial" w:eastAsiaTheme="minorHAnsi" w:hAnsi="Arial" w:cs="Arial"/>
-          <w:color w:val="000000"/>
-          <w:lang w:val="es-MX"/>
-        </w:rPr>
-        <w:t>, de esta Ciudad de México</w:t>
-      </w:r>
-      <w:r>
-        <w:rPr>
-          <w:rFonts w:ascii="Arial" w:eastAsiaTheme="minorHAnsi" w:hAnsi="Arial" w:cs="Arial"/>
-          <w:color w:val="000000"/>
-          <w:lang w:val="es-MX"/>
-        </w:rPr>
-        <w:t xml:space="preserve">, por conducto de la </w:t>
-      </w:r>
-      <w:r>
-        <w:rPr>
-          <w:rFonts w:ascii="Arial" w:eastAsiaTheme="minorHAnsi" w:hAnsi="Arial" w:cs="Arial"/>
-          <w:color w:val="000000"/>
-          <w:lang w:val="es-MX"/>
-        </w:rPr>
-        <w:t xml:space="preserve">persona </w:t>
-      </w:r>
-      <w:r>
-        <w:rPr>
-          <w:rFonts w:ascii="Arial" w:eastAsiaTheme="minorHAnsi" w:hAnsi="Arial" w:cs="Arial"/>
-          <w:color w:val="000000"/>
-          <w:lang w:val="es-MX"/>
-        </w:rPr>
-        <w:t xml:space="preserve">Titular de Órgano Desconcentrado y la </w:t>
-      </w:r>
-      <w:r>
-        <w:rPr>
-          <w:rFonts w:ascii="Arial" w:eastAsiaTheme="minorHAnsi" w:hAnsi="Arial" w:cs="Arial"/>
-          <w:color w:val="000000"/>
-          <w:lang w:val="es-MX"/>
-        </w:rPr>
-        <w:t xml:space="preserve">persona titular de la </w:t>
-      </w:r>
-      <w:r>
-        <w:rPr>
-          <w:rFonts w:ascii="Arial" w:eastAsiaTheme="minorHAnsi" w:hAnsi="Arial" w:cs="Arial"/>
-          <w:color w:val="000000"/>
-          <w:lang w:val="es-MX"/>
-        </w:rPr>
-        <w:t>Secretar</w:t>
-      </w:r>
-      <w:r>
-        <w:rPr>
-          <w:rFonts w:ascii="Arial" w:eastAsiaTheme="minorHAnsi" w:hAnsi="Arial" w:cs="Arial"/>
-          <w:color w:val="000000"/>
-          <w:lang w:val="es-MX"/>
-        </w:rPr>
-        <w:t>í</w:t>
-      </w:r>
-      <w:r>
-        <w:rPr>
-          <w:rFonts w:ascii="Arial" w:eastAsiaTheme="minorHAnsi" w:hAnsi="Arial" w:cs="Arial"/>
-          <w:color w:val="000000"/>
-          <w:lang w:val="es-MX"/>
-        </w:rPr>
-        <w:t>a de Órgano Desconcentrado</w:t>
-      </w:r>
-      <w:r>
-        <w:rPr>
-          <w:rFonts w:ascii="Arial" w:eastAsiaTheme="minorHAnsi" w:hAnsi="Arial" w:cs="Arial"/>
-          <w:color w:val="000000"/>
-          <w:lang w:val="es-MX"/>
-        </w:rPr>
-        <w:t>, ambas</w:t>
-      </w:r>
-      <w:r>
-        <w:rPr>
-          <w:rFonts w:ascii="Arial" w:eastAsiaTheme="minorHAnsi" w:hAnsi="Arial" w:cs="Arial"/>
-          <w:color w:val="000000"/>
-          <w:lang w:val="es-MX"/>
-        </w:rPr>
-        <w:t xml:space="preserve"> de la Dirección Distrital citada,</w:t>
-      </w:r>
-      <w:r>
-        <w:rPr>
-          <w:rFonts w:ascii="Arial" w:eastAsiaTheme="minorHAnsi" w:hAnsi="Arial" w:cs="Arial"/>
-          <w:color w:val="000000"/>
-          <w:lang w:val="es-MX"/>
-        </w:rPr>
-        <w:t xml:space="preserve"> </w:t>
-      </w:r>
-      <w:r>
-        <w:rPr>
-          <w:rFonts w:ascii="Arial" w:eastAsiaTheme="minorHAnsi" w:hAnsi="Arial" w:cs="Arial"/>
-          <w:color w:val="000000"/>
-          <w:lang w:val="es-MX"/>
-        </w:rPr>
-        <w:t xml:space="preserve">en cumplimiento a lo dispuesto en la BASE </w:t>
-      </w:r>
-      <w:r>
-        <w:rPr>
-          <w:rFonts w:ascii="Arial" w:eastAsiaTheme="minorHAnsi" w:hAnsi="Arial" w:cs="Arial"/>
-          <w:color w:val="000000"/>
-          <w:lang w:val="es-MX"/>
-        </w:rPr>
-        <w:t xml:space="preserve">DECIMA de </w:t>
-      </w:r>
-      <w:r>
-        <w:rPr>
-          <w:rFonts w:ascii="Arial" w:eastAsiaTheme="minorHAnsi" w:hAnsi="Arial" w:cs="Arial"/>
-          <w:color w:val="000000"/>
-          <w:lang w:val="es-MX"/>
-        </w:rPr>
-        <w:t xml:space="preserve">la Convocatoria para la Consulta de Presupuesto Participativo 2025, </w:t>
-      </w:r>
-      <w:r>
-        <w:rPr>
-          <w:rFonts w:ascii="Arial" w:eastAsiaTheme="minorHAnsi" w:hAnsi="Arial" w:cs="Arial"/>
-          <w:color w:val="000000"/>
-          <w:lang w:val="es-MX"/>
-        </w:rPr>
-        <w:t xml:space="preserve">se hace constar que por motivo de la emisión de nuevos dictámenes del Órgano Dictaminador de la Alcaldía GUSTAVO A. MADERO, derivados de escritos de aclaración, se realizó el procedimiento de asignación directa del </w:t>
-      </w:r>
-      <w:r>
-        <w:rPr>
-          <w:rFonts w:ascii="Arial" w:eastAsiaTheme="minorHAnsi" w:hAnsi="Arial" w:cs="Arial"/>
-          <w:color w:val="000000"/>
-          <w:lang w:val="es-MX"/>
-        </w:rPr>
-        <w:t xml:space="preserve">numérico </w:t>
-      </w:r>
-      <w:r>
-        <w:rPr>
-          <w:rFonts w:ascii="Arial" w:eastAsiaTheme="minorHAnsi" w:hAnsi="Arial" w:cs="Arial"/>
-          <w:color w:val="000000"/>
-          <w:lang w:val="es-MX"/>
-        </w:rPr>
-        <w:t>identificador consecutivo siguiente al último asignado en el sorteo efectuado el</w:t>
-      </w:r>
-      <w:r>
-        <w:rPr>
-          <w:rFonts w:ascii="Arial" w:eastAsiaTheme="minorHAnsi" w:hAnsi="Arial" w:cs="Arial"/>
-          <w:color w:val="000000"/>
-          <w:lang w:val="es-MX"/>
-        </w:rPr>
-        <w:t xml:space="preserve"> </w:t>
+        <w:t>[</w:t>
       </w:r>
       <w:r>
         <w:rPr>
@@ -568,7 +357,7 @@
           <w:color w:val="000000"/>
           <w:lang w:val="es-MX"/>
         </w:rPr>
-        <w:t>[[</w:t>
+        <w:t>[distrito]</w:t>
       </w:r>
       <w:r>
         <w:rPr>
@@ -578,92 +367,169 @@
           <w:color w:val="000000"/>
           <w:lang w:val="es-MX"/>
         </w:rPr>
-        <w:t>fecha</w:t>
-      </w:r>
-      <w:r>
-        <w:rPr>
-          <w:rFonts w:ascii="Arial" w:eastAsiaTheme="minorHAnsi" w:hAnsi="Arial" w:cs="Arial"/>
-          <w:b/>
-          <w:bCs/>
-          <w:color w:val="000000"/>
-          <w:lang w:val="es-MX"/>
-        </w:rPr>
-        <w:t>]]</w:t>
-      </w:r>
-      <w:r>
-        <w:rPr>
-          <w:rFonts w:ascii="Arial" w:eastAsiaTheme="minorHAnsi" w:hAnsi="Arial" w:cs="Arial"/>
-          <w:color w:val="000000"/>
-          <w:lang w:val="es-MX"/>
-        </w:rPr>
-        <w:t xml:space="preserve">, mediante el </w:t>
-      </w:r>
-      <w:r>
-        <w:rPr>
-          <w:rFonts w:ascii="Arial" w:eastAsiaTheme="minorHAnsi" w:hAnsi="Arial" w:cs="Arial"/>
-          <w:color w:val="000000"/>
-          <w:lang w:val="es-MX"/>
-        </w:rPr>
-        <w:t>sistema</w:t>
-      </w:r>
-      <w:r>
-        <w:rPr>
-          <w:rFonts w:ascii="Arial" w:eastAsiaTheme="minorHAnsi" w:hAnsi="Arial" w:cs="Arial"/>
-          <w:color w:val="000000"/>
-          <w:lang w:val="es-MX"/>
-        </w:rPr>
-        <w:t xml:space="preserve"> informático denominado </w:t>
-      </w:r>
-      <w:r>
-        <w:rPr>
-          <w:rFonts w:ascii="Arial" w:eastAsiaTheme="minorHAnsi" w:hAnsi="Arial" w:cs="Arial"/>
-          <w:i/>
-          <w:iCs/>
-          <w:color w:val="000000"/>
-          <w:lang w:val="es-MX"/>
-        </w:rPr>
-        <w:t>Sistema para la Asignación de Identificador Numérico Aleatorio para los proyectos que se someterán</w:t>
-      </w:r>
-      <w:r>
-        <w:rPr>
-          <w:rFonts w:ascii="Arial" w:eastAsiaTheme="minorHAnsi" w:hAnsi="Arial" w:cs="Arial"/>
-          <w:i/>
-          <w:iCs/>
-          <w:color w:val="000000"/>
-          <w:lang w:val="es-MX"/>
-        </w:rPr>
-        <w:t xml:space="preserve"> en la Consulta de Presupuesto Participativo 202</w:t>
-      </w:r>
-      <w:r>
-        <w:rPr>
-          <w:rFonts w:ascii="Arial" w:eastAsiaTheme="minorHAnsi" w:hAnsi="Arial" w:cs="Arial"/>
-          <w:i/>
-          <w:iCs/>
-          <w:color w:val="000000"/>
-          <w:lang w:val="es-MX"/>
-        </w:rPr>
-        <w:t>5</w:t>
-      </w:r>
-      <w:r>
-        <w:rPr>
-          <w:rFonts w:ascii="Arial" w:eastAsiaTheme="minorHAnsi" w:hAnsi="Arial" w:cs="Arial"/>
-          <w:color w:val="000000"/>
-          <w:lang w:val="es-MX"/>
-        </w:rPr>
-        <w:t>, con la asignación siguiente:</w:t>
-      </w:r>
-    </w:p>
-    <w:p>
-      <w:pPr>
-        <w:pStyle w:val="Encabezado"/>
-        <w:jc w:val="both"/>
-        <w:rPr>
-          <w:rFonts w:ascii="Arial" w:hAnsi="Arial" w:cs="Arial"/>
-          <w:b/>
-          <w:sz w:val="21"/>
-          <w:szCs w:val="21"/>
-        </w:rPr>
-      </w:pPr>
+        <w:t>]</w:t>
+      </w:r>
+      <w:r>
+        <w:rPr>
+          <w:rFonts w:ascii="Arial" w:eastAsiaTheme="minorHAnsi" w:hAnsi="Arial" w:cs="Arial"/>
+          <w:color w:val="000000"/>
+          <w:lang w:val="es-MX"/>
+        </w:rPr>
+        <w:t xml:space="preserve">, ubicada en </w:t>
+      </w:r>
+      <w:r>
+        <w:rPr>
+          <w:rFonts w:ascii="Arial" w:eastAsiaTheme="minorHAnsi" w:hAnsi="Arial" w:cs="Arial"/>
+          <w:color w:val="000000"/>
+          <w:lang w:val="es-MX"/>
+        </w:rPr>
+        <w:t>[</w:t>
+      </w:r>
+      <w:r>
+        <w:rPr>
+          <w:rFonts w:ascii="Arial" w:eastAsiaTheme="minorHAnsi" w:hAnsi="Arial" w:cs="Arial"/>
+          <w:color w:val="000000"/>
+          <w:lang w:val="es-MX"/>
+        </w:rPr>
+        <w:t>[domicilio]</w:t>
+      </w:r>
+      <w:r>
+        <w:rPr>
+          <w:rFonts w:ascii="Arial" w:eastAsiaTheme="minorHAnsi" w:hAnsi="Arial" w:cs="Arial"/>
+          <w:color w:val="000000"/>
+          <w:lang w:val="es-MX"/>
+        </w:rPr>
+        <w:t>]</w:t>
+      </w:r>
+      <w:r>
+        <w:rPr>
+          <w:rFonts w:ascii="Arial" w:eastAsiaTheme="minorHAnsi" w:hAnsi="Arial" w:cs="Arial"/>
+          <w:color w:val="000000"/>
+          <w:lang w:val="es-MX"/>
+        </w:rPr>
+        <w:t>, de esta Ciudad de México,</w:t>
+      </w:r>
+      <w:bookmarkEnd w:id="0"/>
+      <w:r>
+        <w:rPr>
+          <w:rFonts w:ascii="Arial" w:eastAsiaTheme="minorHAnsi" w:hAnsi="Arial" w:cs="Arial"/>
+          <w:color w:val="000000"/>
+          <w:lang w:val="es-MX"/>
+        </w:rPr>
+        <w:t xml:space="preserve"> por conducto de</w:t>
+      </w:r>
+      <w:r>
+        <w:rPr>
+          <w:rFonts w:ascii="Arial" w:eastAsiaTheme="minorHAnsi" w:hAnsi="Arial" w:cs="Arial"/>
+          <w:color w:val="000000"/>
+          <w:lang w:val="es-MX"/>
+        </w:rPr>
+        <w:t xml:space="preserve"> </w:t>
+      </w:r>
+      <w:r>
+        <w:rPr>
+          <w:rFonts w:ascii="Arial" w:eastAsiaTheme="minorHAnsi" w:hAnsi="Arial" w:cs="Arial"/>
+          <w:color w:val="000000"/>
+          <w:lang w:val="es-MX"/>
+        </w:rPr>
+        <w:t>l</w:t>
+      </w:r>
+      <w:r>
+        <w:rPr>
+          <w:rFonts w:ascii="Arial" w:eastAsiaTheme="minorHAnsi" w:hAnsi="Arial" w:cs="Arial"/>
+          <w:color w:val="000000"/>
+          <w:lang w:val="es-MX"/>
+        </w:rPr>
+        <w:t>a persona T</w:t>
+      </w:r>
+      <w:r>
+        <w:rPr>
+          <w:rFonts w:ascii="Arial" w:eastAsiaTheme="minorHAnsi" w:hAnsi="Arial" w:cs="Arial"/>
+          <w:color w:val="000000"/>
+          <w:lang w:val="es-MX"/>
+        </w:rPr>
+        <w:t xml:space="preserve">itular de Órgano Desconcentrado y </w:t>
+      </w:r>
+      <w:r>
+        <w:rPr>
+          <w:rFonts w:ascii="Arial" w:eastAsiaTheme="minorHAnsi" w:hAnsi="Arial" w:cs="Arial"/>
+          <w:color w:val="000000"/>
+          <w:lang w:val="es-MX"/>
+        </w:rPr>
+        <w:t xml:space="preserve">la persona </w:t>
+      </w:r>
+      <w:r>
+        <w:rPr>
+          <w:rFonts w:ascii="Arial" w:eastAsiaTheme="minorHAnsi" w:hAnsi="Arial" w:cs="Arial"/>
+          <w:color w:val="000000"/>
+          <w:lang w:val="es-MX"/>
+        </w:rPr>
+        <w:t>Secretari</w:t>
+      </w:r>
+      <w:r>
+        <w:rPr>
+          <w:rFonts w:ascii="Arial" w:eastAsiaTheme="minorHAnsi" w:hAnsi="Arial" w:cs="Arial"/>
+          <w:color w:val="000000"/>
+          <w:lang w:val="es-MX"/>
+        </w:rPr>
+        <w:t>a</w:t>
+      </w:r>
+      <w:r>
+        <w:rPr>
+          <w:rFonts w:ascii="Arial" w:eastAsiaTheme="minorHAnsi" w:hAnsi="Arial" w:cs="Arial"/>
+          <w:color w:val="000000"/>
+          <w:lang w:val="es-MX"/>
+        </w:rPr>
+        <w:t xml:space="preserve"> de Órgano Desconcentrado de la Dirección Distrital citada, en cumplimiento a lo establecido en la BASE </w:t>
+      </w:r>
+      <w:r>
+        <w:rPr>
+          <w:rFonts w:ascii="Arial" w:eastAsiaTheme="minorHAnsi" w:hAnsi="Arial" w:cs="Arial"/>
+          <w:color w:val="000000"/>
+          <w:lang w:val="es-MX"/>
+        </w:rPr>
+        <w:t>DECIMA</w:t>
+      </w:r>
+      <w:r>
+        <w:rPr>
+          <w:rFonts w:ascii="Arial" w:eastAsiaTheme="minorHAnsi" w:hAnsi="Arial" w:cs="Arial"/>
+          <w:color w:val="000000"/>
+          <w:lang w:val="es-MX"/>
+        </w:rPr>
+        <w:t xml:space="preserve"> de la </w:t>
+      </w:r>
+      <w:r>
+        <w:rPr>
+          <w:rFonts w:ascii="Arial" w:eastAsiaTheme="minorHAnsi" w:hAnsi="Arial" w:cs="Arial"/>
+          <w:color w:val="000000"/>
+          <w:lang w:val="es-MX"/>
+        </w:rPr>
+        <w:t>Convocatoria dirigida a las personas habitantes mayores de 6 años, vecinas y ciudadanas, a las organizaciones de la sociedad civil y a quienes integran las Comisiones de Participación Comunitaria de la Ciudad de México, a participar en la Consulta de Presupuesto Participativo 2025</w:t>
+      </w:r>
+      <w:r>
+        <w:rPr>
+          <w:rFonts w:ascii="Arial" w:eastAsiaTheme="minorHAnsi" w:hAnsi="Arial" w:cs="Arial"/>
+          <w:color w:val="000000"/>
+          <w:lang w:val="es-MX"/>
+        </w:rPr>
+        <w:t xml:space="preserve">, </w:t>
+      </w:r>
+      <w:r>
+        <w:rPr>
+          <w:rFonts w:ascii="Arial" w:eastAsiaTheme="minorHAnsi" w:hAnsi="Arial" w:cs="Arial"/>
+          <w:color w:val="000000"/>
+          <w:lang w:val="es-MX"/>
+        </w:rPr>
+        <w:t>se informa que los proyectos s</w:t>
+      </w:r>
+      <w:r>
+        <w:rPr>
+          <w:rFonts w:ascii="Arial" w:eastAsiaTheme="minorHAnsi" w:hAnsi="Arial" w:cs="Arial"/>
+          <w:color w:val="000000"/>
+          <w:lang w:val="es-MX"/>
+        </w:rPr>
+        <w:t>e identificarán con la asignación siguiente:</w:t>
+      </w:r>
     </w:p>
     <w:p>
       <w:pPr>
@@ -706,17 +572,16 @@
               <w:rPr>
                 <w:rFonts w:ascii="Arial" w:hAnsi="Arial" w:cs="Arial"/>
                 <w:b/>
-                <w:sz w:val="16"/>
-                <w:szCs w:val="16"/>
+                <w:sz w:val="20"/>
+                <w:szCs w:val="20"/>
               </w:rPr>
             </w:pPr>
-            <w:bookmarkStart w:id="1" w:name="_Hlk199527421"/>
             <w:r>
               <w:rPr>
                 <w:rFonts w:asciiTheme="minorHAnsi" w:hAnsiTheme="minorHAnsi" w:cstheme="minorHAnsi"/>
                 <w:b/>
-                <w:sz w:val="16"/>
-                <w:szCs w:val="16"/>
+                <w:sz w:val="14"/>
+                <w:szCs w:val="14"/>
               </w:rPr>
               <w:t>IDENTIFICADOR NUMÉRICO</w:t>
             </w:r>
@@ -828,25 +693,7 @@
                 <w:sz w:val="20"/>
                 <w:szCs w:val="20"/>
               </w:rPr>
-              <w:t>[[identi</w:t>
-            </w:r>
-            <w:r>
-              <w:rPr>
-                <w:rFonts w:ascii="Arial" w:hAnsi="Arial" w:cs="Arial"/>
-                <w:bCs/>
-                <w:sz w:val="20"/>
-                <w:szCs w:val="20"/>
-              </w:rPr>
-              <w:t>fi</w:t>
-            </w:r>
-            <w:r>
-              <w:rPr>
-                <w:rFonts w:ascii="Arial" w:hAnsi="Arial" w:cs="Arial"/>
-                <w:bCs/>
-                <w:sz w:val="20"/>
-                <w:szCs w:val="20"/>
-              </w:rPr>
-              <w:t>cador]]</w:t>
+              <w:t>[[identificador]]</w:t>
             </w:r>
           </w:p>
         </w:tc>
@@ -863,18 +710,27 @@
               <w:rPr>
                 <w:rFonts w:ascii="Arial" w:hAnsi="Arial" w:cs="Arial"/>
                 <w:bCs/>
-                <w:sz w:val="20"/>
-                <w:szCs w:val="20"/>
+                <w:sz w:val="16"/>
+                <w:szCs w:val="16"/>
               </w:rPr>
             </w:pPr>
             <w:r>
               <w:rPr>
                 <w:rFonts w:ascii="Arial" w:hAnsi="Arial" w:cs="Arial"/>
                 <w:bCs/>
-                <w:sz w:val="20"/>
-                <w:szCs w:val="20"/>
-              </w:rPr>
-              <w:t>[[folio]]</w:t>
+                <w:sz w:val="16"/>
+                <w:szCs w:val="16"/>
+              </w:rPr>
+              <w:t>[</w:t>
+            </w:r>
+            <w:r>
+              <w:rPr>
+                <w:rFonts w:ascii="Arial" w:hAnsi="Arial" w:cs="Arial"/>
+                <w:bCs/>
+                <w:sz w:val="16"/>
+                <w:szCs w:val="16"/>
+              </w:rPr>
+              <w:t>[folio]]</w:t>
             </w:r>
           </w:p>
         </w:tc>
@@ -931,8 +787,8 @@
               <w:rPr>
                 <w:rFonts w:ascii="Arial" w:hAnsi="Arial" w:cs="Arial"/>
                 <w:bCs/>
-                <w:sz w:val="20"/>
-                <w:szCs w:val="20"/>
+                <w:sz w:val="16"/>
+                <w:szCs w:val="16"/>
               </w:rPr>
             </w:pPr>
             <w:r>
@@ -947,32 +803,7 @@
           </w:p>
         </w:tc>
       </w:tr>
-      <w:bookmarkEnd w:id="1"/>
     </w:tbl>
-    <w:p>
-      <w:pPr>
-        <w:pStyle w:val="Encabezado"/>
-        <w:jc w:val="both"/>
-        <w:rPr>
-          <w:rFonts w:ascii="Arial" w:hAnsi="Arial" w:cs="Arial"/>
-          <w:b/>
-          <w:sz w:val="21"/>
-          <w:szCs w:val="21"/>
-        </w:rPr>
-      </w:pPr>
-    </w:p>
-    <w:p>
-      <w:pPr>
-        <w:pStyle w:val="Encabezado"/>
-        <w:jc w:val="both"/>
-        <w:rPr>
-          <w:rFonts w:ascii="Arial" w:hAnsi="Arial" w:cs="Arial"/>
-          <w:b/>
-          <w:sz w:val="21"/>
-          <w:szCs w:val="21"/>
-        </w:rPr>
-      </w:pPr>
-    </w:p>
     <w:p>
       <w:pPr>
         <w:spacing w:before="77"/>
@@ -986,8 +817,12 @@
           <w:szCs w:val="24"/>
         </w:rPr>
       </w:pPr>
-      <w:bookmarkStart w:id="2" w:name="_Hlk192613318"/>
-      <w:r>
+    </w:p>
+    <w:p>
+      <w:pPr>
+        <w:spacing w:before="77"/>
+        <w:ind w:right="38"/>
+        <w:jc w:val="center"/>
         <w:rPr>
           <w:b/>
           <w:bCs/>
@@ -995,8 +830,8 @@
           <w:sz w:val="24"/>
           <w:szCs w:val="24"/>
         </w:rPr>
-        <w:t>Dirección Distrital</w:t>
-      </w:r>
+      </w:pPr>
+      <w:bookmarkStart w:id="1" w:name="_Hlk192613318"/>
       <w:r>
         <w:rPr>
           <w:b/>
@@ -1005,7 +840,17 @@
           <w:sz w:val="24"/>
           <w:szCs w:val="24"/>
         </w:rPr>
-        <w:t xml:space="preserve"> [[distrito]]</w:t>
+        <w:t xml:space="preserve">Dirección Distrital </w:t>
+      </w:r>
+      <w:r>
+        <w:rPr>
+          <w:b/>
+          <w:bCs/>
+          <w:w w:val="105"/>
+          <w:sz w:val="24"/>
+          <w:szCs w:val="24"/>
+        </w:rPr>
+        <w:t>[[distrito]]</w:t>
       </w:r>
     </w:p>
     <w:p>
@@ -1189,8 +1034,7 @@
                 <w:b/>
                 <w:color w:val="404040" w:themeColor="text1" w:themeTint="BF"/>
                 <w:w w:val="105"/>
-                <w:sz w:val="20"/>
-                <w:szCs w:val="20"/>
+                <w:sz w:val="17"/>
               </w:rPr>
             </w:pPr>
             <w:r>
@@ -1199,8 +1043,7 @@
                 <w:b/>
                 <w:color w:val="404040" w:themeColor="text1" w:themeTint="BF"/>
                 <w:w w:val="105"/>
-                <w:sz w:val="20"/>
-                <w:szCs w:val="20"/>
+                <w:sz w:val="17"/>
               </w:rPr>
               <w:t>Firma</w:t>
             </w:r>
@@ -1214,7 +1057,6 @@
                 <w:b/>
                 <w:color w:val="404040" w:themeColor="text1" w:themeTint="BF"/>
                 <w:sz w:val="20"/>
-                <w:szCs w:val="20"/>
               </w:rPr>
             </w:pPr>
           </w:p>
@@ -1227,7 +1069,6 @@
                 <w:b/>
                 <w:color w:val="404040" w:themeColor="text1" w:themeTint="BF"/>
                 <w:sz w:val="20"/>
-                <w:szCs w:val="20"/>
               </w:rPr>
             </w:pPr>
           </w:p>
@@ -1240,7 +1081,6 @@
                 <w:b/>
                 <w:color w:val="404040" w:themeColor="text1" w:themeTint="BF"/>
                 <w:sz w:val="20"/>
-                <w:szCs w:val="20"/>
               </w:rPr>
             </w:pPr>
           </w:p>
@@ -1253,7 +1093,6 @@
                 <w:b/>
                 <w:color w:val="404040" w:themeColor="text1" w:themeTint="BF"/>
                 <w:sz w:val="20"/>
-                <w:szCs w:val="20"/>
               </w:rPr>
             </w:pPr>
           </w:p>
@@ -1266,7 +1105,6 @@
                 <w:b/>
                 <w:color w:val="404040" w:themeColor="text1" w:themeTint="BF"/>
                 <w:sz w:val="20"/>
-                <w:szCs w:val="20"/>
               </w:rPr>
             </w:pPr>
           </w:p>
@@ -1284,7 +1122,6 @@
                 <w:b/>
                 <w:color w:val="404040" w:themeColor="text1" w:themeTint="BF"/>
                 <w:sz w:val="20"/>
-                <w:szCs w:val="20"/>
               </w:rPr>
             </w:pPr>
           </w:p>
@@ -1305,7 +1142,6 @@
                 <w:b/>
                 <w:color w:val="404040" w:themeColor="text1" w:themeTint="BF"/>
                 <w:sz w:val="20"/>
-                <w:szCs w:val="20"/>
               </w:rPr>
             </w:pPr>
             <w:r>
@@ -1314,8 +1150,7 @@
                 <w:b/>
                 <w:color w:val="404040" w:themeColor="text1" w:themeTint="BF"/>
                 <w:w w:val="105"/>
-                <w:sz w:val="20"/>
-                <w:szCs w:val="20"/>
+                <w:sz w:val="17"/>
               </w:rPr>
               <w:t>Firma</w:t>
             </w:r>
@@ -1565,7 +1400,7 @@
           </w:p>
         </w:tc>
       </w:tr>
-      <w:bookmarkEnd w:id="2"/>
+      <w:bookmarkEnd w:id="1"/>
     </w:tbl>
     <w:p>
       <w:pPr>
@@ -1614,16 +1449,47 @@
   <w:p>
     <w:pPr>
       <w:pStyle w:val="Textoindependiente"/>
-      <w:spacing w:line="14" w:lineRule="auto"/>
       <w:jc w:val="right"/>
+      <w:rPr>
+        <w:rFonts w:ascii="Arial" w:hAnsi="Arial" w:cs="Arial"/>
+        <w:sz w:val="12"/>
+        <w:szCs w:val="12"/>
+      </w:rPr>
+    </w:pPr>
+    <w:r>
       <w:rPr>
         <w:rFonts w:ascii="Arial" w:hAnsi="Arial" w:cs="Arial"/>
         <w:b/>
         <w:sz w:val="12"/>
         <w:szCs w:val="12"/>
-        <w:lang w:val="es-MX"/>
-      </w:rPr>
-    </w:pPr>
+      </w:rPr>
+      <w:t xml:space="preserve">Original: </w:t>
+    </w:r>
+    <w:r>
+      <w:rPr>
+        <w:rFonts w:ascii="Arial" w:hAnsi="Arial" w:cs="Arial"/>
+        <w:sz w:val="12"/>
+        <w:szCs w:val="12"/>
+      </w:rPr>
+      <w:t>Expediente/</w:t>
+    </w:r>
+    <w:r>
+      <w:rPr>
+        <w:rFonts w:ascii="Arial" w:hAnsi="Arial" w:cs="Arial"/>
+        <w:b/>
+        <w:sz w:val="12"/>
+        <w:szCs w:val="12"/>
+      </w:rPr>
+      <w:t xml:space="preserve">Copia: </w:t>
+    </w:r>
+    <w:r>
+      <w:rPr>
+        <w:rFonts w:ascii="Arial" w:hAnsi="Arial" w:cs="Arial"/>
+        <w:sz w:val="12"/>
+        <w:szCs w:val="12"/>
+      </w:rPr>
+      <w:t>Persona proponente</w:t>
+    </w:r>
   </w:p>
   <w:p>
     <w:pPr>
@@ -1632,7 +1498,6 @@
       <w:jc w:val="right"/>
       <w:rPr>
         <w:sz w:val="2"/>
-        <w:lang w:val="es-MX"/>
       </w:rPr>
     </w:pPr>
   </w:p>
@@ -1671,87 +1536,20 @@
     <w:r>
       <w:rPr>
         <w:noProof/>
-        <w:sz w:val="23"/>
-        <w:szCs w:val="23"/>
-        <w:lang w:val="es-MX" w:eastAsia="es-MX"/>
-      </w:rPr>
-      <w:drawing>
-        <wp:anchor distT="0" distB="0" distL="114300" distR="114300" simplePos="0" relativeHeight="251659264" behindDoc="1" locked="0" layoutInCell="1" allowOverlap="1" wp14:anchorId="1014023E" wp14:editId="3D7662B2">
-          <wp:simplePos x="0" y="0"/>
-          <wp:positionH relativeFrom="margin">
-            <wp:posOffset>-6127</wp:posOffset>
-          </wp:positionH>
-          <wp:positionV relativeFrom="paragraph">
-            <wp:posOffset>-730250</wp:posOffset>
-          </wp:positionV>
-          <wp:extent cx="1288885" cy="994867"/>
-          <wp:effectExtent l="0" t="0" r="6985" b="0"/>
-          <wp:wrapNone/>
-          <wp:docPr id="16" name="Imagen 16" descr="C:\Users\pablo.cabanas\AppData\Local\Microsoft\Windows\Temporary Internet Files\Content.Outlook\7AZS6U70\logo oficial negro-04 (002).png"/>
-          <wp:cNvGraphicFramePr>
-            <a:graphicFrameLocks xmlns:a="http://schemas.openxmlformats.org/drawingml/2006/main" noChangeAspect="1"/>
-          </wp:cNvGraphicFramePr>
-          <a:graphic xmlns:a="http://schemas.openxmlformats.org/drawingml/2006/main">
-            <a:graphicData uri="http://schemas.openxmlformats.org/drawingml/2006/picture">
-              <pic:pic xmlns:pic="http://schemas.openxmlformats.org/drawingml/2006/picture">
-                <pic:nvPicPr>
-                  <pic:cNvPr id="0" name="Imagen 6" descr="C:\Users\pablo.cabanas\AppData\Local\Microsoft\Windows\Temporary Internet Files\Content.Outlook\7AZS6U70\logo oficial negro-04 (002).png"/>
-                  <pic:cNvPicPr>
-                    <a:picLocks noChangeAspect="1" noChangeArrowheads="1"/>
-                  </pic:cNvPicPr>
-                </pic:nvPicPr>
-                <pic:blipFill>
-                  <a:blip r:embed="rId1"/>
-                  <a:srcRect/>
-                  <a:stretch>
-                    <a:fillRect/>
-                  </a:stretch>
-                </pic:blipFill>
-                <pic:spPr bwMode="auto">
-                  <a:xfrm>
-                    <a:off x="0" y="0"/>
-                    <a:ext cx="1288885" cy="994867"/>
-                  </a:xfrm>
-                  <a:prstGeom prst="rect">
-                    <a:avLst/>
-                  </a:prstGeom>
-                  <a:noFill/>
-                  <a:ln w="9525">
-                    <a:noFill/>
-                    <a:miter lim="800000"/>
-                    <a:headEnd/>
-                    <a:tailEnd/>
-                  </a:ln>
-                </pic:spPr>
-              </pic:pic>
-            </a:graphicData>
-          </a:graphic>
-          <wp14:sizeRelH relativeFrom="margin">
-            <wp14:pctWidth>0</wp14:pctWidth>
-          </wp14:sizeRelH>
-          <wp14:sizeRelV relativeFrom="margin">
-            <wp14:pctHeight>0</wp14:pctHeight>
-          </wp14:sizeRelV>
-        </wp:anchor>
-      </w:drawing>
-    </w:r>
-    <w:r>
-      <w:rPr>
-        <w:noProof/>
       </w:rPr>
       <mc:AlternateContent>
         <mc:Choice Requires="wps">
           <w:drawing>
-            <wp:anchor distT="0" distB="0" distL="114300" distR="114300" simplePos="0" relativeHeight="251660288" behindDoc="1" locked="0" layoutInCell="1" allowOverlap="1" wp14:anchorId="0A768888" wp14:editId="221613BC">
+            <wp:anchor distT="0" distB="0" distL="114300" distR="114300" simplePos="0" relativeHeight="251660288" behindDoc="1" locked="0" layoutInCell="1" allowOverlap="1" wp14:anchorId="0A768888" wp14:editId="016ECA4E">
               <wp:simplePos x="0" y="0"/>
               <wp:positionH relativeFrom="page">
-                <wp:posOffset>1130300</wp:posOffset>
+                <wp:posOffset>3324225</wp:posOffset>
               </wp:positionH>
               <wp:positionV relativeFrom="page">
                 <wp:posOffset>381000</wp:posOffset>
               </wp:positionV>
-              <wp:extent cx="5734050" cy="609600"/>
-              <wp:effectExtent l="0" t="0" r="0" b="0"/>
+              <wp:extent cx="3460750" cy="609600"/>
+              <wp:effectExtent l="0" t="0" r="6350" b="0"/>
               <wp:wrapNone/>
               <wp:docPr id="12" name="Text Box 18"/>
               <wp:cNvGraphicFramePr>
@@ -1766,7 +1564,7 @@
                     <wps:spPr bwMode="auto">
                       <a:xfrm>
                         <a:off x="0" y="0"/>
-                        <a:ext cx="5734050" cy="609600"/>
+                        <a:ext cx="3460750" cy="609600"/>
                       </a:xfrm>
                       <a:prstGeom prst="rect">
                         <a:avLst/>
@@ -1881,7 +1679,7 @@
                               <w:color w:val="231F20"/>
                               <w:sz w:val="19"/>
                             </w:rPr>
-                            <w:t>A</w:t>
+                            <w:t>a</w:t>
                           </w:r>
                           <w:r>
                             <w:rPr>
@@ -1895,47 +1693,21 @@
                               <w:color w:val="231F20"/>
                               <w:sz w:val="19"/>
                             </w:rPr>
-                            <w:t xml:space="preserve">Directa </w:t>
+                            <w:t>de número a</w:t>
                           </w:r>
                           <w:r>
                             <w:rPr>
-                              <w:rFonts w:ascii="Arial" w:eastAsia="Times New Roman" w:hAnsi="Arial" w:cs="Arial"/>
                               <w:color w:val="231F20"/>
-                              <w:sz w:val="18"/>
+                              <w:sz w:val="19"/>
                             </w:rPr>
-                            <w:t>derivada de la presentaci</w:t>
+                            <w:t>leatori</w:t>
                           </w:r>
                           <w:r>
                             <w:rPr>
-                              <w:rFonts w:eastAsia="Times New Roman" w:cs="Arial"/>
                               <w:color w:val="231F20"/>
-                              <w:sz w:val="18"/>
+                              <w:sz w:val="19"/>
                             </w:rPr>
-                            <w:t>ó</w:t>
-                          </w:r>
-                          <w:r>
-                            <w:rPr>
-                              <w:rFonts w:ascii="Arial" w:eastAsia="Times New Roman" w:hAnsi="Arial" w:cs="Arial"/>
-                              <w:color w:val="231F20"/>
-                              <w:sz w:val="18"/>
-                            </w:rPr>
-                            <w:t>n de Escrito de Aclaraci</w:t>
-                          </w:r>
-                          <w:r>
-                            <w:rPr>
-                              <w:rFonts w:eastAsia="Times New Roman" w:cs="Arial"/>
-                              <w:color w:val="231F20"/>
-                              <w:sz w:val="18"/>
-                            </w:rPr>
-                            <w:t>ó</w:t>
-                          </w:r>
-                          <w:r>
-                            <w:rPr>
-                              <w:rFonts w:ascii="Arial" w:eastAsia="Times New Roman" w:hAnsi="Arial" w:cs="Arial"/>
-                              <w:color w:val="231F20"/>
-                              <w:sz w:val="18"/>
-                            </w:rPr>
-                            <w:t>n</w:t>
+                            <w:t>o</w:t>
                           </w:r>
                           <w:r>
                             <w:rPr>
@@ -1968,7 +1740,7 @@
               <v:stroke joinstyle="miter"/>
               <v:path gradientshapeok="t" o:connecttype="rect"/>
             </v:shapetype>
-            <v:shape id="Text Box 18" o:spid="_x0000_s1027" type="#_x0000_t202" style="position:absolute;margin-left:89pt;margin-top:30pt;width:451.5pt;height:48pt;z-index:-251656192;visibility:visible;mso-wrap-style:square;mso-width-percent:0;mso-height-percent:0;mso-wrap-distance-left:9pt;mso-wrap-distance-top:0;mso-wrap-distance-right:9pt;mso-wrap-distance-bottom:0;mso-position-horizontal:absolute;mso-position-horizontal-relative:page;mso-position-vertical:absolute;mso-position-vertical-relative:page;mso-width-percent:0;mso-height-percent:0;mso-width-relative:page;mso-height-relative:page;v-text-anchor:top" o:gfxdata="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" filled="f" stroked="f">
+            <v:shape id="Text Box 18" o:spid="_x0000_s1027" type="#_x0000_t202" style="position:absolute;margin-left:261.75pt;margin-top:30pt;width:272.5pt;height:48pt;z-index:-251656192;visibility:visible;mso-wrap-style:square;mso-width-percent:0;mso-height-percent:0;mso-wrap-distance-left:9pt;mso-wrap-distance-top:0;mso-wrap-distance-right:9pt;mso-wrap-distance-bottom:0;mso-position-horizontal:absolute;mso-position-horizontal-relative:page;mso-position-vertical:absolute;mso-position-vertical-relative:page;mso-width-percent:0;mso-height-percent:0;mso-width-relative:page;mso-height-relative:page;v-text-anchor:top" o:gfxdata="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" filled="f" stroked="f">
               <v:textbox inset="0,0,0,0">
                 <w:txbxContent>
                   <w:p>
@@ -2055,7 +1827,7 @@
                         <w:color w:val="231F20"/>
                         <w:sz w:val="19"/>
                       </w:rPr>
-                      <w:t>A</w:t>
+                      <w:t>a</w:t>
                     </w:r>
                     <w:r>
                       <w:rPr>
@@ -2069,47 +1841,21 @@
                         <w:color w:val="231F20"/>
                         <w:sz w:val="19"/>
                       </w:rPr>
-                      <w:t xml:space="preserve">Directa </w:t>
+                      <w:t>de número a</w:t>
                     </w:r>
                     <w:r>
                       <w:rPr>
-                        <w:rFonts w:ascii="Arial" w:eastAsia="Times New Roman" w:hAnsi="Arial" w:cs="Arial"/>
                         <w:color w:val="231F20"/>
-                        <w:sz w:val="18"/>
+                        <w:sz w:val="19"/>
                       </w:rPr>
-                      <w:t>derivada de la presentaci</w:t>
+                      <w:t>leatori</w:t>
                     </w:r>
                     <w:r>
                       <w:rPr>
-                        <w:rFonts w:eastAsia="Times New Roman" w:cs="Arial"/>
                         <w:color w:val="231F20"/>
-                        <w:sz w:val="18"/>
+                        <w:sz w:val="19"/>
                       </w:rPr>
-                      <w:t>ó</w:t>
-                    </w:r>
-                    <w:r>
-                      <w:rPr>
-                        <w:rFonts w:ascii="Arial" w:eastAsia="Times New Roman" w:hAnsi="Arial" w:cs="Arial"/>
-                        <w:color w:val="231F20"/>
-                        <w:sz w:val="18"/>
-                      </w:rPr>
-                      <w:t>n de Escrito de Aclaraci</w:t>
-                    </w:r>
-                    <w:r>
-                      <w:rPr>
-                        <w:rFonts w:eastAsia="Times New Roman" w:cs="Arial"/>
-                        <w:color w:val="231F20"/>
-                        <w:sz w:val="18"/>
-                      </w:rPr>
-                      <w:t>ó</w:t>
-                    </w:r>
-                    <w:r>
-                      <w:rPr>
-                        <w:rFonts w:ascii="Arial" w:eastAsia="Times New Roman" w:hAnsi="Arial" w:cs="Arial"/>
-                        <w:color w:val="231F20"/>
-                        <w:sz w:val="18"/>
-                      </w:rPr>
-                      <w:t>n</w:t>
+                      <w:t>o</w:t>
                     </w:r>
                     <w:r>
                       <w:rPr>
@@ -2126,6 +1872,73 @@
           </w:pict>
         </mc:Fallback>
       </mc:AlternateContent>
+    </w:r>
+    <w:r>
+      <w:rPr>
+        <w:noProof/>
+        <w:sz w:val="23"/>
+        <w:szCs w:val="23"/>
+        <w:lang w:val="es-MX" w:eastAsia="es-MX"/>
+      </w:rPr>
+      <w:drawing>
+        <wp:anchor distT="0" distB="0" distL="114300" distR="114300" simplePos="0" relativeHeight="251659264" behindDoc="1" locked="0" layoutInCell="1" allowOverlap="1" wp14:anchorId="1014023E" wp14:editId="00323B6F">
+          <wp:simplePos x="0" y="0"/>
+          <wp:positionH relativeFrom="margin">
+            <wp:posOffset>0</wp:posOffset>
+          </wp:positionH>
+          <wp:positionV relativeFrom="paragraph">
+            <wp:posOffset>-730250</wp:posOffset>
+          </wp:positionV>
+          <wp:extent cx="1288885" cy="994867"/>
+          <wp:effectExtent l="0" t="0" r="6985" b="0"/>
+          <wp:wrapNone/>
+          <wp:docPr id="16" name="Imagen 16" descr="C:\Users\pablo.cabanas\AppData\Local\Microsoft\Windows\Temporary Internet Files\Content.Outlook\7AZS6U70\logo oficial negro-04 (002).png"/>
+          <wp:cNvGraphicFramePr>
+            <a:graphicFrameLocks xmlns:a="http://schemas.openxmlformats.org/drawingml/2006/main" noChangeAspect="1"/>
+          </wp:cNvGraphicFramePr>
+          <a:graphic xmlns:a="http://schemas.openxmlformats.org/drawingml/2006/main">
+            <a:graphicData uri="http://schemas.openxmlformats.org/drawingml/2006/picture">
+              <pic:pic xmlns:pic="http://schemas.openxmlformats.org/drawingml/2006/picture">
+                <pic:nvPicPr>
+                  <pic:cNvPr id="0" name="Imagen 6" descr="C:\Users\pablo.cabanas\AppData\Local\Microsoft\Windows\Temporary Internet Files\Content.Outlook\7AZS6U70\logo oficial negro-04 (002).png"/>
+                  <pic:cNvPicPr>
+                    <a:picLocks noChangeAspect="1" noChangeArrowheads="1"/>
+                  </pic:cNvPicPr>
+                </pic:nvPicPr>
+                <pic:blipFill>
+                  <a:blip r:embed="rId1"/>
+                  <a:srcRect/>
+                  <a:stretch>
+                    <a:fillRect/>
+                  </a:stretch>
+                </pic:blipFill>
+                <pic:spPr bwMode="auto">
+                  <a:xfrm>
+                    <a:off x="0" y="0"/>
+                    <a:ext cx="1288885" cy="994867"/>
+                  </a:xfrm>
+                  <a:prstGeom prst="rect">
+                    <a:avLst/>
+                  </a:prstGeom>
+                  <a:noFill/>
+                  <a:ln w="9525">
+                    <a:noFill/>
+                    <a:miter lim="800000"/>
+                    <a:headEnd/>
+                    <a:tailEnd/>
+                  </a:ln>
+                </pic:spPr>
+              </pic:pic>
+            </a:graphicData>
+          </a:graphic>
+          <wp14:sizeRelH relativeFrom="margin">
+            <wp14:pctWidth>0</wp14:pctWidth>
+          </wp14:sizeRelH>
+          <wp14:sizeRelV relativeFrom="margin">
+            <wp14:pctHeight>0</wp14:pctHeight>
+          </wp14:sizeRelV>
+        </wp:anchor>
+      </w:drawing>
     </w:r>
   </w:p>
   <w:p>
@@ -2271,7 +2084,6 @@
       <w:lvlJc w:val="left"/>
       <w:pPr>
         <w:ind w:left="898" w:hanging="350"/>
-        <w:jc w:val="left"/>
       </w:pPr>
       <w:rPr>
         <w:rFonts w:ascii="Arial MT" w:eastAsia="Arial MT" w:hAnsi="Arial MT" w:cs="Arial MT" w:hint="default"/>
@@ -2394,7 +2206,6 @@
       <w:lvlJc w:val="left"/>
       <w:pPr>
         <w:ind w:left="823" w:hanging="276"/>
-        <w:jc w:val="left"/>
       </w:pPr>
       <w:rPr>
         <w:rFonts w:ascii="Arial MT" w:eastAsia="Arial MT" w:hAnsi="Arial MT" w:cs="Arial MT" w:hint="default"/>
@@ -2514,7 +2325,6 @@
       <w:lvlJc w:val="left"/>
       <w:pPr>
         <w:ind w:left="823" w:hanging="276"/>
-        <w:jc w:val="left"/>
       </w:pPr>
       <w:rPr>
         <w:rFonts w:ascii="Arial MT" w:eastAsia="Arial MT" w:hAnsi="Arial MT" w:cs="Arial MT" w:hint="default"/>
@@ -2750,7 +2560,6 @@
       <w:lvlJc w:val="left"/>
       <w:pPr>
         <w:ind w:left="823" w:hanging="276"/>
-        <w:jc w:val="left"/>
       </w:pPr>
       <w:rPr>
         <w:rFonts w:ascii="Arial MT" w:eastAsia="Arial MT" w:hAnsi="Arial MT" w:cs="Arial MT" w:hint="default"/>
@@ -3109,7 +2918,6 @@
       <w:lvlJc w:val="left"/>
       <w:pPr>
         <w:ind w:left="823" w:hanging="276"/>
-        <w:jc w:val="left"/>
       </w:pPr>
       <w:rPr>
         <w:rFonts w:ascii="Arial MT" w:eastAsia="Arial MT" w:hAnsi="Arial MT" w:cs="Arial MT" w:hint="default"/>

</xml_diff>

<commit_message>
Se hacen cambios de la ultima retro
</commit_message>
<xml_diff>
--- a/Front-SIPROE/public/assets/ConstanciaSorteo.docx
+++ b/Front-SIPROE/public/assets/ConstanciaSorteo.docx
@@ -710,16 +710,16 @@
               <w:rPr>
                 <w:rFonts w:ascii="Arial" w:hAnsi="Arial" w:cs="Arial"/>
                 <w:bCs/>
-                <w:sz w:val="16"/>
-                <w:szCs w:val="16"/>
+                <w:sz w:val="20"/>
+                <w:szCs w:val="20"/>
               </w:rPr>
             </w:pPr>
             <w:r>
               <w:rPr>
                 <w:rFonts w:ascii="Arial" w:hAnsi="Arial" w:cs="Arial"/>
                 <w:bCs/>
-                <w:sz w:val="16"/>
-                <w:szCs w:val="16"/>
+                <w:sz w:val="20"/>
+                <w:szCs w:val="20"/>
               </w:rPr>
               <w:t>[</w:t>
             </w:r>
@@ -727,8 +727,8 @@
               <w:rPr>
                 <w:rFonts w:ascii="Arial" w:hAnsi="Arial" w:cs="Arial"/>
                 <w:bCs/>
-                <w:sz w:val="16"/>
-                <w:szCs w:val="16"/>
+                <w:sz w:val="20"/>
+                <w:szCs w:val="20"/>
               </w:rPr>
               <w:t>[folio]]</w:t>
             </w:r>

</xml_diff>